<commit_message>
Deploy to GitHub Pages: 9ef0e17f9b567a518ac457f908898b239de5fe8d
</commit_message>
<xml_diff>
--- a/index.docx
+++ b/index.docx
@@ -795,7 +795,7 @@
 <file path=word/numbering.xml><?xml version="1.0" encoding="utf-8"?>
 <w:numbering xmlns:w="http://schemas.openxmlformats.org/wordprocessingml/2006/main">
   <w:abstractNum w:abstractNumId="0">
-    <w:nsid w:val="57a74a19"/>
+    <w:nsid w:val="3b666af3"/>
     <w:multiLevelType w:val="multilevel"/>
     <w:lvl w:ilvl="0">
       <w:numFmt w:val="bullet"/>
@@ -876,7 +876,7 @@
     </w:lvl>
   </w:abstractNum>
   <w:abstractNum w:abstractNumId="2">
-    <w:nsid w:val="89754514"/>
+    <w:nsid w:val="6284fee1"/>
     <w:multiLevelType w:val="multilevel"/>
     <w:lvl w:ilvl="0">
       <w:numFmt w:val="bullet"/>

</xml_diff>

<commit_message>
Deploy to GitHub Pages: ec00088fbdfe6d15f04b4a3b3ee9469f75931876
</commit_message>
<xml_diff>
--- a/index.docx
+++ b/index.docx
@@ -795,7 +795,7 @@
 <file path=word/numbering.xml><?xml version="1.0" encoding="utf-8"?>
 <w:numbering xmlns:w="http://schemas.openxmlformats.org/wordprocessingml/2006/main">
   <w:abstractNum w:abstractNumId="0">
-    <w:nsid w:val="3b666af3"/>
+    <w:nsid w:val="b4c60df6"/>
     <w:multiLevelType w:val="multilevel"/>
     <w:lvl w:ilvl="0">
       <w:numFmt w:val="bullet"/>
@@ -876,7 +876,7 @@
     </w:lvl>
   </w:abstractNum>
   <w:abstractNum w:abstractNumId="2">
-    <w:nsid w:val="6284fee1"/>
+    <w:nsid w:val="3fa0c3b3"/>
     <w:multiLevelType w:val="multilevel"/>
     <w:lvl w:ilvl="0">
       <w:numFmt w:val="bullet"/>

</xml_diff>

<commit_message>
Deploy to GitHub Pages: abde18b5690f94aff14c55ffb593e7f665d2bb40
</commit_message>
<xml_diff>
--- a/index.docx
+++ b/index.docx
@@ -671,7 +671,7 @@
         </w:numPr>
       </w:pPr>
       <w:r>
-        <w:t xml:space="preserve">Staying Abroad:</w:t>
+        <w:t xml:space="preserve">Living Abroad:</w:t>
       </w:r>
     </w:p>
     <w:p>
@@ -769,19 +769,11 @@
       <w:pPr>
         <w:pStyle w:val="BlockQuote"/>
       </w:pPr>
-      <w:hyperlink r:id="rId38">
-        <w:r>
-          <w:rPr>
-            <w:rStyle w:val="Link"/>
-          </w:rPr>
-          <w:t xml:space="preserve">sgeorgiou@aueb.gr</w:t>
-        </w:r>
-      </w:hyperlink>
       <w:r>
         <w:br w:type="textWrapping"/>
       </w:r>
       <w:r>
-        <w:t xml:space="preserve">Troias 2, ground floor, Room 03 - Athens, Greece</w:t>
+        <w:t xml:space="preserve">Troias 2, ground floor, Room 03 or - Axais &amp; Troizinias, second floor - Athens, Greece</w:t>
       </w:r>
     </w:p>
   </w:body>
@@ -795,7 +787,7 @@
 <file path=word/numbering.xml><?xml version="1.0" encoding="utf-8"?>
 <w:numbering xmlns:w="http://schemas.openxmlformats.org/wordprocessingml/2006/main">
   <w:abstractNum w:abstractNumId="0">
-    <w:nsid w:val="5badbcc9"/>
+    <w:nsid w:val="b5d6b2d3"/>
     <w:multiLevelType w:val="multilevel"/>
     <w:lvl w:ilvl="0">
       <w:numFmt w:val="bullet"/>
@@ -876,7 +868,7 @@
     </w:lvl>
   </w:abstractNum>
   <w:abstractNum w:abstractNumId="2">
-    <w:nsid w:val="325b32d1"/>
+    <w:nsid w:val="a0b21279"/>
     <w:multiLevelType w:val="multilevel"/>
     <w:lvl w:ilvl="0">
       <w:numFmt w:val="bullet"/>

</xml_diff>

<commit_message>
Deploy to GitHub Pages: 4e00818bafa80befa6194c6e3a1b68a85ce42467
</commit_message>
<xml_diff>
--- a/index.docx
+++ b/index.docx
@@ -787,7 +787,7 @@
 <file path=word/numbering.xml><?xml version="1.0" encoding="utf-8"?>
 <w:numbering xmlns:w="http://schemas.openxmlformats.org/wordprocessingml/2006/main">
   <w:abstractNum w:abstractNumId="0">
-    <w:nsid w:val="b5d6b2d3"/>
+    <w:nsid w:val="37529e11"/>
     <w:multiLevelType w:val="multilevel"/>
     <w:lvl w:ilvl="0">
       <w:numFmt w:val="bullet"/>
@@ -868,7 +868,7 @@
     </w:lvl>
   </w:abstractNum>
   <w:abstractNum w:abstractNumId="2">
-    <w:nsid w:val="a0b21279"/>
+    <w:nsid w:val="22d72a23"/>
     <w:multiLevelType w:val="multilevel"/>
     <w:lvl w:ilvl="0">
       <w:numFmt w:val="bullet"/>

</xml_diff>

<commit_message>
Deploy to GitHub Pages: 3604712140e6f1dbbda47afdfb1c531b11d99804
</commit_message>
<xml_diff>
--- a/index.docx
+++ b/index.docx
@@ -478,6 +478,7 @@
     </w:p>
     <w:p>
       <w:pPr>
+        <w:pStyle w:val="Compact"/>
         <w:pStyle w:val="Definition"/>
       </w:pPr>
       <w:r>
@@ -498,7 +499,29 @@
         </w:r>
       </w:hyperlink>
     </w:p>
-    <w:bookmarkStart w:id="34" w:name="research-publications"/>
+    <w:p>
+      <w:pPr>
+        <w:pStyle w:val="Definition"/>
+      </w:pPr>
+      <w:r>
+        <w:rPr>
+          <w:i/>
+        </w:rPr>
+        <w:t xml:space="preserve">ValidateLinks:</w:t>
+      </w:r>
+      <w:r>
+        <w:t xml:space="preserve"> </w:t>
+      </w:r>
+      <w:hyperlink r:id="rId34">
+        <w:r>
+          <w:rPr>
+            <w:rStyle w:val="Link"/>
+          </w:rPr>
+          <w:t xml:space="preserve">Repository</w:t>
+        </w:r>
+      </w:hyperlink>
+    </w:p>
+    <w:bookmarkStart w:id="35" w:name="research-publications"/>
     <w:p>
       <w:pPr>
         <w:pStyle w:val="Heading2"/>
@@ -507,7 +530,7 @@
         <w:t xml:space="preserve">Research Publications</w:t>
       </w:r>
     </w:p>
-    <w:bookmarkEnd w:id="34"/>
+    <w:bookmarkEnd w:id="35"/>
     <w:p>
       <w:pPr>
         <w:numPr>
@@ -529,32 +552,6 @@
       </w:pPr>
       <w:r>
         <w:t xml:space="preserve">Stefanos Georgiou, Maria Kechagia Panos Louridas, and Diomidis Spinellis. What are your programming language’s energy-delay implications? In 15th International Conference on Mining Software Repositories: Technical Track, MSR '18. New York, NY, USA, May 2018. Association for Computing Machinery.</w:t>
-      </w:r>
-      <w:r>
-        <w:t xml:space="preserve"> </w:t>
-      </w:r>
-      <w:hyperlink r:id="rId35">
-        <w:r>
-          <w:rPr>
-            <w:rStyle w:val="Link"/>
-          </w:rPr>
-          <w:t xml:space="preserve">Link</w:t>
-        </w:r>
-      </w:hyperlink>
-      <w:r>
-        <w:t xml:space="preserve">.</w:t>
-      </w:r>
-    </w:p>
-    <w:p>
-      <w:pPr>
-        <w:pStyle w:val="Compact"/>
-        <w:numPr>
-          <w:numId w:val="3"/>
-          <w:ilvl w:val="1"/>
-        </w:numPr>
-      </w:pPr>
-      <w:r>
-        <w:t xml:space="preserve">Stefanos Georgiou, Maria Kechagia, and Diomidis Spinellis. Analyzing programming languages' energy consumption: an empirical study. In PCI 2017: Proceedings of the 21st Pan-Hellenic Conference on Informatics, ACM International Conference Proceeding Series. ACM Press, September 2017.</w:t>
       </w:r>
       <w:r>
         <w:t xml:space="preserve"> </w:t>
@@ -567,8 +564,34 @@
           <w:t xml:space="preserve">Link</w:t>
         </w:r>
       </w:hyperlink>
-    </w:p>
-    <w:bookmarkStart w:id="37" w:name="grands-awards-languages-and-living-abroad"/>
+      <w:r>
+        <w:t xml:space="preserve">.</w:t>
+      </w:r>
+    </w:p>
+    <w:p>
+      <w:pPr>
+        <w:pStyle w:val="Compact"/>
+        <w:numPr>
+          <w:numId w:val="3"/>
+          <w:ilvl w:val="1"/>
+        </w:numPr>
+      </w:pPr>
+      <w:r>
+        <w:t xml:space="preserve">Stefanos Georgiou, Maria Kechagia, and Diomidis Spinellis. Analyzing programming languages' energy consumption: an empirical study. In PCI 2017: Proceedings of the 21st Pan-Hellenic Conference on Informatics, ACM International Conference Proceeding Series. ACM Press, September 2017.</w:t>
+      </w:r>
+      <w:r>
+        <w:t xml:space="preserve"> </w:t>
+      </w:r>
+      <w:hyperlink r:id="rId37">
+        <w:r>
+          <w:rPr>
+            <w:rStyle w:val="Link"/>
+          </w:rPr>
+          <w:t xml:space="preserve">Link</w:t>
+        </w:r>
+      </w:hyperlink>
+    </w:p>
+    <w:bookmarkStart w:id="38" w:name="grands-awards-languages-and-living-abroad"/>
     <w:p>
       <w:pPr>
         <w:pStyle w:val="Heading2"/>
@@ -577,7 +600,7 @@
         <w:t xml:space="preserve">Grands, Awards, Languages, and Living Abroad</w:t>
       </w:r>
     </w:p>
-    <w:bookmarkEnd w:id="37"/>
+    <w:bookmarkEnd w:id="38"/>
     <w:p>
       <w:pPr>
         <w:numPr>
@@ -787,7 +810,7 @@
 <file path=word/numbering.xml><?xml version="1.0" encoding="utf-8"?>
 <w:numbering xmlns:w="http://schemas.openxmlformats.org/wordprocessingml/2006/main">
   <w:abstractNum w:abstractNumId="0">
-    <w:nsid w:val="37529e11"/>
+    <w:nsid w:val="17dda342"/>
     <w:multiLevelType w:val="multilevel"/>
     <w:lvl w:ilvl="0">
       <w:numFmt w:val="bullet"/>
@@ -868,7 +891,7 @@
     </w:lvl>
   </w:abstractNum>
   <w:abstractNum w:abstractNumId="2">
-    <w:nsid w:val="22d72a23"/>
+    <w:nsid w:val="49ce43cc"/>
     <w:multiLevelType w:val="multilevel"/>
     <w:lvl w:ilvl="0">
       <w:numFmt w:val="bullet"/>

</xml_diff>

<commit_message>
Deploy to GitHub Pages: ad18452b2b9614326ea13c4101149d50b1990ac6
</commit_message>
<xml_diff>
--- a/index.docx
+++ b/index.docx
@@ -810,7 +810,7 @@
 <file path=word/numbering.xml><?xml version="1.0" encoding="utf-8"?>
 <w:numbering xmlns:w="http://schemas.openxmlformats.org/wordprocessingml/2006/main">
   <w:abstractNum w:abstractNumId="0">
-    <w:nsid w:val="17dda342"/>
+    <w:nsid w:val="97a9f484"/>
     <w:multiLevelType w:val="multilevel"/>
     <w:lvl w:ilvl="0">
       <w:numFmt w:val="bullet"/>
@@ -891,7 +891,7 @@
     </w:lvl>
   </w:abstractNum>
   <w:abstractNum w:abstractNumId="2">
-    <w:nsid w:val="49ce43cc"/>
+    <w:nsid w:val="2c18a42f"/>
     <w:multiLevelType w:val="multilevel"/>
     <w:lvl w:ilvl="0">
       <w:numFmt w:val="bullet"/>

</xml_diff>

<commit_message>
Deploy to GitHub Pages: ddf5004e5140833c9da535984d1999d3d4139042
</commit_message>
<xml_diff>
--- a/index.docx
+++ b/index.docx
@@ -810,7 +810,7 @@
 <file path=word/numbering.xml><?xml version="1.0" encoding="utf-8"?>
 <w:numbering xmlns:w="http://schemas.openxmlformats.org/wordprocessingml/2006/main">
   <w:abstractNum w:abstractNumId="0">
-    <w:nsid w:val="97a9f484"/>
+    <w:nsid w:val="f84b2960"/>
     <w:multiLevelType w:val="multilevel"/>
     <w:lvl w:ilvl="0">
       <w:numFmt w:val="bullet"/>
@@ -891,7 +891,7 @@
     </w:lvl>
   </w:abstractNum>
   <w:abstractNum w:abstractNumId="2">
-    <w:nsid w:val="2c18a42f"/>
+    <w:nsid w:val="eb14fc65"/>
     <w:multiLevelType w:val="multilevel"/>
     <w:lvl w:ilvl="0">
       <w:numFmt w:val="bullet"/>

</xml_diff>

<commit_message>
Deploy to GitHub Pages: a8c1df0e4f07bdf605ab046b7ee12f0589d5067f
</commit_message>
<xml_diff>
--- a/index.docx
+++ b/index.docx
@@ -621,7 +621,7 @@
         </w:numPr>
       </w:pPr>
       <w:r>
-        <w:t xml:space="preserve">Marie Skłodowska-Curie funds, SENECA (2016-2019)</w:t>
+        <w:t xml:space="preserve">Received best paper awards at the 15th Annual DMST Student Conference (2018)</w:t>
       </w:r>
     </w:p>
     <w:p>
@@ -633,10 +633,19 @@
         </w:numPr>
       </w:pPr>
       <w:r>
+        <w:t xml:space="preserve">Marie Skłodowska-Curie funds, SENECA (2016-2019)</w:t>
+      </w:r>
+    </w:p>
+    <w:p>
+      <w:pPr>
+        <w:pStyle w:val="Compact"/>
+        <w:numPr>
+          <w:numId w:val="5"/>
+          <w:ilvl w:val="1"/>
+        </w:numPr>
+      </w:pPr>
+      <w:r>
         <w:t xml:space="preserve">Erasmus Mundus Masters Scholarship, PERCCOM (2013-2015)</w:t>
-      </w:r>
-      <w:r>
-        <w:br w:type="textWrapping"/>
       </w:r>
     </w:p>
     <w:p>
@@ -810,7 +819,7 @@
 <file path=word/numbering.xml><?xml version="1.0" encoding="utf-8"?>
 <w:numbering xmlns:w="http://schemas.openxmlformats.org/wordprocessingml/2006/main">
   <w:abstractNum w:abstractNumId="0">
-    <w:nsid w:val="f84b2960"/>
+    <w:nsid w:val="7411690c"/>
     <w:multiLevelType w:val="multilevel"/>
     <w:lvl w:ilvl="0">
       <w:numFmt w:val="bullet"/>
@@ -891,7 +900,7 @@
     </w:lvl>
   </w:abstractNum>
   <w:abstractNum w:abstractNumId="2">
-    <w:nsid w:val="eb14fc65"/>
+    <w:nsid w:val="5aa96522"/>
     <w:multiLevelType w:val="multilevel"/>
     <w:lvl w:ilvl="0">
       <w:numFmt w:val="bullet"/>

</xml_diff>

<commit_message>
Deploy to GitHub Pages: 972c69362163b7d64831d66ed51c34fbdcae5708
</commit_message>
<xml_diff>
--- a/index.docx
+++ b/index.docx
@@ -621,7 +621,7 @@
         </w:numPr>
       </w:pPr>
       <w:r>
-        <w:t xml:space="preserve">Received best paper awards at the 15th Annual DMST Student Conference (2018)</w:t>
+        <w:t xml:space="preserve">Best paper award from the 15th Annual DMST Student Conference (2018)</w:t>
       </w:r>
     </w:p>
     <w:p>
@@ -819,7 +819,7 @@
 <file path=word/numbering.xml><?xml version="1.0" encoding="utf-8"?>
 <w:numbering xmlns:w="http://schemas.openxmlformats.org/wordprocessingml/2006/main">
   <w:abstractNum w:abstractNumId="0">
-    <w:nsid w:val="7411690c"/>
+    <w:nsid w:val="cefede95"/>
     <w:multiLevelType w:val="multilevel"/>
     <w:lvl w:ilvl="0">
       <w:numFmt w:val="bullet"/>
@@ -900,7 +900,7 @@
     </w:lvl>
   </w:abstractNum>
   <w:abstractNum w:abstractNumId="2">
-    <w:nsid w:val="5aa96522"/>
+    <w:nsid w:val="33a8a370"/>
     <w:multiLevelType w:val="multilevel"/>
     <w:lvl w:ilvl="0">
       <w:numFmt w:val="bullet"/>

</xml_diff>

<commit_message>
Deploy to GitHub Pages: 32c503bad3ee7d3a817626b18de4e2e270b6f563
</commit_message>
<xml_diff>
--- a/index.docx
+++ b/index.docx
@@ -2,13 +2,13 @@
 <file path=word/document.xml><?xml version="1.0" encoding="utf-8"?>
 <w:document xmlns:w="http://schemas.openxmlformats.org/wordprocessingml/2006/main" xmlns:m="http://schemas.openxmlformats.org/officeDocument/2006/math" xmlns:r="http://schemas.openxmlformats.org/officeDocument/2006/relationships" xmlns:o="urn:schemas-microsoft-com:office:office" xmlns:v="urn:schemas-microsoft-com:vml" xmlns:w10="urn:schemas-microsoft-com:office:word" xmlns:a="http://schemas.openxmlformats.org/drawingml/2006/main" xmlns:pic="http://schemas.openxmlformats.org/drawingml/2006/picture" xmlns:wp="http://schemas.openxmlformats.org/drawingml/2006/wordprocessingDrawing">
   <w:body>
-    <w:bookmarkStart w:id="21" w:name="stefanos-georgiou"/>
+    <w:bookmarkStart w:id="21" w:name="florian-akos-szabo"/>
     <w:p>
       <w:pPr>
         <w:pStyle w:val="Heading1"/>
       </w:pPr>
       <w:r>
-        <w:t xml:space="preserve">Stefanos Georgiou</w:t>
+        <w:t xml:space="preserve">Florian Akos Szabo</w:t>
       </w:r>
     </w:p>
     <w:bookmarkEnd w:id="21"/>
@@ -379,7 +379,7 @@
         <w:t xml:space="preserve"> </w:t>
       </w:r>
       <w:r>
-        <w:t xml:space="preserve">Bash, Java, Python, C, and C++</w:t>
+        <w:t xml:space="preserve">Bash, Java, Python, C, and C++, Golang</w:t>
       </w:r>
     </w:p>
     <w:p>
@@ -409,14 +409,13 @@
     </w:p>
     <w:p>
       <w:pPr>
-        <w:pStyle w:val="Compact"/>
         <w:pStyle w:val="Definition"/>
       </w:pPr>
       <w:r>
         <w:rPr>
           <w:i/>
         </w:rPr>
-        <w:t xml:space="preserve">Measuring Energy Consumption:</w:t>
+        <w:t xml:space="preserve">Design4Green Challenge</w:t>
       </w:r>
       <w:r>
         <w:t xml:space="preserve"> </w:t>
@@ -429,383 +428,251 @@
           <w:t xml:space="preserve">Software</w:t>
         </w:r>
       </w:hyperlink>
-      <w:r>
-        <w:t xml:space="preserve"> </w:t>
-      </w:r>
-      <w:r>
-        <w:t xml:space="preserve">and</w:t>
-      </w:r>
-      <w:r>
-        <w:t xml:space="preserve"> </w:t>
-      </w:r>
-      <w:hyperlink r:id="rId31">
-        <w:r>
-          <w:rPr>
-            <w:rStyle w:val="Link"/>
-          </w:rPr>
-          <w:t xml:space="preserve">Hardware</w:t>
-        </w:r>
-      </w:hyperlink>
-      <w:r>
-        <w:t xml:space="preserve"> </w:t>
-      </w:r>
-      <w:r>
-        <w:t xml:space="preserve">tools</w:t>
+    </w:p>
+    <w:bookmarkStart w:id="31" w:name="research-publications"/>
+    <w:p>
+      <w:pPr>
+        <w:pStyle w:val="Heading2"/>
+      </w:pPr>
+      <w:r>
+        <w:t xml:space="preserve">Research Publications</w:t>
+      </w:r>
+    </w:p>
+    <w:bookmarkEnd w:id="31"/>
+    <w:p>
+      <w:pPr>
+        <w:numPr>
+          <w:numId w:val="2"/>
+          <w:ilvl w:val="0"/>
+        </w:numPr>
+      </w:pPr>
+      <w:r>
+        <w:t xml:space="preserve">Conference Publications</w:t>
       </w:r>
     </w:p>
     <w:p>
       <w:pPr>
         <w:pStyle w:val="Compact"/>
-        <w:pStyle w:val="Definition"/>
-      </w:pPr>
-      <w:r>
-        <w:rPr>
-          <w:i/>
-        </w:rPr>
-        <w:t xml:space="preserve">Programming II website:</w:t>
-      </w:r>
-      <w:r>
-        <w:t xml:space="preserve"> </w:t>
-      </w:r>
-      <w:hyperlink r:id="rId32">
-        <w:r>
-          <w:rPr>
-            <w:rStyle w:val="Link"/>
-          </w:rPr>
-          <w:t xml:space="preserve">Course</w:t>
-        </w:r>
-      </w:hyperlink>
+        <w:numPr>
+          <w:numId w:val="3"/>
+          <w:ilvl w:val="1"/>
+        </w:numPr>
+      </w:pPr>
+      <w:r>
+        <w:t xml:space="preserve">TODO</w:t>
+      </w:r>
+    </w:p>
+    <w:bookmarkStart w:id="32" w:name="grands-awards-languages-and-living-abroad"/>
+    <w:p>
+      <w:pPr>
+        <w:pStyle w:val="Heading2"/>
+      </w:pPr>
+      <w:r>
+        <w:t xml:space="preserve">Grands, Awards, Languages, and Living Abroad</w:t>
+      </w:r>
+    </w:p>
+    <w:bookmarkEnd w:id="32"/>
+    <w:p>
+      <w:pPr>
+        <w:numPr>
+          <w:numId w:val="4"/>
+          <w:ilvl w:val="0"/>
+        </w:numPr>
+      </w:pPr>
+      <w:r>
+        <w:t xml:space="preserve">Grands and awards:</w:t>
+      </w:r>
     </w:p>
     <w:p>
       <w:pPr>
         <w:pStyle w:val="Compact"/>
-        <w:pStyle w:val="Definition"/>
-      </w:pPr>
-      <w:r>
-        <w:rPr>
-          <w:i/>
-        </w:rPr>
-        <w:t xml:space="preserve">Rosetta Code Experiement:</w:t>
-      </w:r>
-      <w:r>
-        <w:t xml:space="preserve"> </w:t>
-      </w:r>
+        <w:numPr>
+          <w:numId w:val="5"/>
+          <w:ilvl w:val="1"/>
+        </w:numPr>
+      </w:pPr>
+      <w:r>
+        <w:t xml:space="preserve">Erasmus Mundus Masters Scholarship, PERCCOM (2017-2019)</w:t>
+      </w:r>
+    </w:p>
+    <w:p>
+      <w:pPr>
+        <w:numPr>
+          <w:numId w:val="4"/>
+          <w:ilvl w:val="0"/>
+        </w:numPr>
+      </w:pPr>
+      <w:r>
+        <w:t xml:space="preserve">Human Languages:</w:t>
+      </w:r>
+    </w:p>
+    <w:p>
+      <w:pPr>
+        <w:pStyle w:val="Compact"/>
+        <w:numPr>
+          <w:numId w:val="6"/>
+          <w:ilvl w:val="1"/>
+        </w:numPr>
+      </w:pPr>
+      <w:r>
+        <w:t xml:space="preserve">Hungarian (Native speaker)</w:t>
+      </w:r>
+    </w:p>
+    <w:p>
+      <w:pPr>
+        <w:pStyle w:val="Compact"/>
+        <w:numPr>
+          <w:numId w:val="6"/>
+          <w:ilvl w:val="1"/>
+        </w:numPr>
+      </w:pPr>
+      <w:r>
+        <w:t xml:space="preserve">English (Fluent speaker)</w:t>
+      </w:r>
+    </w:p>
+    <w:p>
+      <w:pPr>
+        <w:pStyle w:val="Compact"/>
+        <w:numPr>
+          <w:numId w:val="6"/>
+          <w:ilvl w:val="1"/>
+        </w:numPr>
+      </w:pPr>
+      <w:r>
+        <w:t xml:space="preserve">Finnish (Beginner speaker)</w:t>
+      </w:r>
+    </w:p>
+    <w:p>
+      <w:pPr>
+        <w:pStyle w:val="Compact"/>
+        <w:numPr>
+          <w:numId w:val="6"/>
+          <w:ilvl w:val="1"/>
+        </w:numPr>
+      </w:pPr>
+      <w:r>
+        <w:t xml:space="preserve">German/French (Basic knowledge)</w:t>
+      </w:r>
+    </w:p>
+    <w:p>
+      <w:pPr>
+        <w:numPr>
+          <w:numId w:val="4"/>
+          <w:ilvl w:val="0"/>
+        </w:numPr>
+      </w:pPr>
+      <w:r>
+        <w:t xml:space="preserve">Living Abroad:</w:t>
+      </w:r>
+    </w:p>
+    <w:p>
+      <w:pPr>
+        <w:pStyle w:val="Compact"/>
+        <w:numPr>
+          <w:numId w:val="7"/>
+          <w:ilvl w:val="1"/>
+        </w:numPr>
+      </w:pPr>
+      <w:r>
+        <w:t xml:space="preserve">Borned in Gyula, Hungary but grown up in Nicosia, Cyprus.</w:t>
+      </w:r>
+    </w:p>
+    <w:p>
+      <w:pPr>
+        <w:pStyle w:val="Compact"/>
+        <w:numPr>
+          <w:numId w:val="7"/>
+          <w:ilvl w:val="1"/>
+        </w:numPr>
+      </w:pPr>
+      <w:r>
+        <w:t xml:space="preserve">Eating baguettes and drinking wine in Lorraine, France (Winter Semester of 2013)</w:t>
+      </w:r>
+    </w:p>
+    <w:p>
+      <w:pPr>
+        <w:pStyle w:val="Compact"/>
+        <w:numPr>
+          <w:numId w:val="7"/>
+          <w:ilvl w:val="1"/>
+        </w:numPr>
+      </w:pPr>
+      <w:r>
+        <w:t xml:space="preserve">Taking many sauna sessions in Lappeenranta, Finland (Summer Semester of 2014)</w:t>
+      </w:r>
+    </w:p>
+    <w:p>
+      <w:pPr>
+        <w:pStyle w:val="Compact"/>
+        <w:numPr>
+          <w:numId w:val="7"/>
+          <w:ilvl w:val="1"/>
+        </w:numPr>
+      </w:pPr>
+      <w:r>
+        <w:t xml:space="preserve">Fishing beers from ice-cold lakes in Lulea, Sweden (Winter Semseter of 2014)</w:t>
+      </w:r>
+    </w:p>
+    <w:p>
+      <w:pPr>
+        <w:pStyle w:val="Compact"/>
+        <w:numPr>
+          <w:numId w:val="7"/>
+          <w:ilvl w:val="1"/>
+        </w:numPr>
+      </w:pPr>
+      <w:r>
+        <w:t xml:space="preserve">Drinking vodka and eating borsh in Saint-Petersburg, Russia (Summer Semester of 2015)</w:t>
+      </w:r>
+    </w:p>
+    <w:p>
+      <w:pPr>
+        <w:pStyle w:val="Compact"/>
+        <w:numPr>
+          <w:numId w:val="7"/>
+          <w:ilvl w:val="1"/>
+        </w:numPr>
+      </w:pPr>
+      <w:r>
+        <w:t xml:space="preserve">Teaching in Athens and visiting islands in Greece (Winter Semester of 2016 till now)</w:t>
+      </w:r>
+    </w:p>
+    <w:p>
+      <w:pPr>
+        <w:pStyle w:val="Compact"/>
+        <w:numPr>
+          <w:numId w:val="7"/>
+          <w:ilvl w:val="1"/>
+        </w:numPr>
+      </w:pPr>
+      <w:r>
+        <w:t xml:space="preserve">Visiting Delft, Nethelands for my PhD secondment (Half month of Sept. 2017)</w:t>
+      </w:r>
+    </w:p>
+    <w:p>
+      <w:r>
+        <w:pict>
+          <v:rect style="width:0;height:1.5pt" o:hralign="center" o:hrstd="t" o:hr="t"/>
+        </w:pict>
+      </w:r>
+    </w:p>
+    <w:p>
+      <w:pPr>
+        <w:pStyle w:val="BlockQuote"/>
+      </w:pPr>
       <w:hyperlink r:id="rId33">
         <w:r>
           <w:rPr>
             <w:rStyle w:val="Link"/>
           </w:rPr>
-          <w:t xml:space="preserve">Repository</w:t>
+          <w:t xml:space="preserve">florian.akos.szabo@gmail.com</w:t>
         </w:r>
       </w:hyperlink>
-    </w:p>
-    <w:p>
-      <w:pPr>
-        <w:pStyle w:val="Definition"/>
-      </w:pPr>
-      <w:r>
-        <w:rPr>
-          <w:i/>
-        </w:rPr>
-        <w:t xml:space="preserve">ValidateLinks:</w:t>
-      </w:r>
-      <w:r>
-        <w:t xml:space="preserve"> </w:t>
-      </w:r>
-      <w:hyperlink r:id="rId34">
-        <w:r>
-          <w:rPr>
-            <w:rStyle w:val="Link"/>
-          </w:rPr>
-          <w:t xml:space="preserve">Repository</w:t>
-        </w:r>
-      </w:hyperlink>
-    </w:p>
-    <w:bookmarkStart w:id="35" w:name="research-publications"/>
-    <w:p>
-      <w:pPr>
-        <w:pStyle w:val="Heading2"/>
-      </w:pPr>
-      <w:r>
-        <w:t xml:space="preserve">Research Publications</w:t>
-      </w:r>
-    </w:p>
-    <w:bookmarkEnd w:id="35"/>
-    <w:p>
-      <w:pPr>
-        <w:numPr>
-          <w:numId w:val="2"/>
-          <w:ilvl w:val="0"/>
-        </w:numPr>
-      </w:pPr>
-      <w:r>
-        <w:t xml:space="preserve">Conference Publications</w:t>
-      </w:r>
-    </w:p>
-    <w:p>
-      <w:pPr>
-        <w:pStyle w:val="Compact"/>
-        <w:numPr>
-          <w:numId w:val="3"/>
-          <w:ilvl w:val="1"/>
-        </w:numPr>
-      </w:pPr>
-      <w:r>
-        <w:t xml:space="preserve">Stefanos Georgiou, Maria Kechagia Panos Louridas, and Diomidis Spinellis. What are your programming language’s energy-delay implications? In 15th International Conference on Mining Software Repositories: Technical Track, MSR '18. New York, NY, USA, May 2018. Association for Computing Machinery.</w:t>
-      </w:r>
-      <w:r>
-        <w:t xml:space="preserve"> </w:t>
-      </w:r>
-      <w:hyperlink r:id="rId36">
-        <w:r>
-          <w:rPr>
-            <w:rStyle w:val="Link"/>
-          </w:rPr>
-          <w:t xml:space="preserve">Link</w:t>
-        </w:r>
-      </w:hyperlink>
-      <w:r>
-        <w:t xml:space="preserve">.</w:t>
-      </w:r>
-    </w:p>
-    <w:p>
-      <w:pPr>
-        <w:pStyle w:val="Compact"/>
-        <w:numPr>
-          <w:numId w:val="3"/>
-          <w:ilvl w:val="1"/>
-        </w:numPr>
-      </w:pPr>
-      <w:r>
-        <w:t xml:space="preserve">Stefanos Georgiou, Maria Kechagia, and Diomidis Spinellis. Analyzing programming languages' energy consumption: an empirical study. In PCI 2017: Proceedings of the 21st Pan-Hellenic Conference on Informatics, ACM International Conference Proceeding Series. ACM Press, September 2017.</w:t>
-      </w:r>
-      <w:r>
-        <w:t xml:space="preserve"> </w:t>
-      </w:r>
-      <w:hyperlink r:id="rId37">
-        <w:r>
-          <w:rPr>
-            <w:rStyle w:val="Link"/>
-          </w:rPr>
-          <w:t xml:space="preserve">Link</w:t>
-        </w:r>
-      </w:hyperlink>
-    </w:p>
-    <w:bookmarkStart w:id="38" w:name="grands-awards-languages-and-living-abroad"/>
-    <w:p>
-      <w:pPr>
-        <w:pStyle w:val="Heading2"/>
-      </w:pPr>
-      <w:r>
-        <w:t xml:space="preserve">Grands, Awards, Languages, and Living Abroad</w:t>
-      </w:r>
-    </w:p>
-    <w:bookmarkEnd w:id="38"/>
-    <w:p>
-      <w:pPr>
-        <w:numPr>
-          <w:numId w:val="4"/>
-          <w:ilvl w:val="0"/>
-        </w:numPr>
-      </w:pPr>
-      <w:r>
-        <w:t xml:space="preserve">Grands and awards:</w:t>
-      </w:r>
-    </w:p>
-    <w:p>
-      <w:pPr>
-        <w:pStyle w:val="Compact"/>
-        <w:numPr>
-          <w:numId w:val="5"/>
-          <w:ilvl w:val="1"/>
-        </w:numPr>
-      </w:pPr>
-      <w:r>
-        <w:t xml:space="preserve">Best paper award from the 15th Annual DMST Student Conference (2018)</w:t>
-      </w:r>
-    </w:p>
-    <w:p>
-      <w:pPr>
-        <w:pStyle w:val="Compact"/>
-        <w:numPr>
-          <w:numId w:val="5"/>
-          <w:ilvl w:val="1"/>
-        </w:numPr>
-      </w:pPr>
-      <w:r>
-        <w:t xml:space="preserve">Marie Skłodowska-Curie funds, SENECA (2016-2019)</w:t>
-      </w:r>
-    </w:p>
-    <w:p>
-      <w:pPr>
-        <w:pStyle w:val="Compact"/>
-        <w:numPr>
-          <w:numId w:val="5"/>
-          <w:ilvl w:val="1"/>
-        </w:numPr>
-      </w:pPr>
-      <w:r>
-        <w:t xml:space="preserve">Erasmus Mundus Masters Scholarship, PERCCOM (2013-2015)</w:t>
-      </w:r>
-    </w:p>
-    <w:p>
-      <w:pPr>
-        <w:numPr>
-          <w:numId w:val="4"/>
-          <w:ilvl w:val="0"/>
-        </w:numPr>
-      </w:pPr>
-      <w:r>
-        <w:t xml:space="preserve">Human Languages:</w:t>
-      </w:r>
-    </w:p>
-    <w:p>
-      <w:pPr>
-        <w:pStyle w:val="Compact"/>
-        <w:numPr>
-          <w:numId w:val="6"/>
-          <w:ilvl w:val="1"/>
-        </w:numPr>
-      </w:pPr>
-      <w:r>
-        <w:t xml:space="preserve">Greek/Hungarian (Native speaker)</w:t>
-      </w:r>
-    </w:p>
-    <w:p>
-      <w:pPr>
-        <w:pStyle w:val="Compact"/>
-        <w:numPr>
-          <w:numId w:val="6"/>
-          <w:ilvl w:val="1"/>
-        </w:numPr>
-      </w:pPr>
-      <w:r>
-        <w:t xml:space="preserve">English (Fluent speaker)</w:t>
-      </w:r>
-    </w:p>
-    <w:p>
-      <w:pPr>
-        <w:pStyle w:val="Compact"/>
-        <w:numPr>
-          <w:numId w:val="6"/>
-          <w:ilvl w:val="1"/>
-        </w:numPr>
-      </w:pPr>
-      <w:r>
-        <w:t xml:space="preserve">Russian/ France (Basic knowledge)</w:t>
-      </w:r>
-    </w:p>
-    <w:p>
-      <w:pPr>
-        <w:numPr>
-          <w:numId w:val="4"/>
-          <w:ilvl w:val="0"/>
-        </w:numPr>
-      </w:pPr>
-      <w:r>
-        <w:t xml:space="preserve">Living Abroad:</w:t>
-      </w:r>
-    </w:p>
-    <w:p>
-      <w:pPr>
-        <w:pStyle w:val="Compact"/>
-        <w:numPr>
-          <w:numId w:val="7"/>
-          <w:ilvl w:val="1"/>
-        </w:numPr>
-      </w:pPr>
-      <w:r>
-        <w:t xml:space="preserve">Borned in Gyula, Hungary but grown up in Nicosia, Cyprus.</w:t>
-      </w:r>
-    </w:p>
-    <w:p>
-      <w:pPr>
-        <w:pStyle w:val="Compact"/>
-        <w:numPr>
-          <w:numId w:val="7"/>
-          <w:ilvl w:val="1"/>
-        </w:numPr>
-      </w:pPr>
-      <w:r>
-        <w:t xml:space="preserve">Eating baguettes and drinking wine in Lorraine, France (Winter Semester of 2013)</w:t>
-      </w:r>
-    </w:p>
-    <w:p>
-      <w:pPr>
-        <w:pStyle w:val="Compact"/>
-        <w:numPr>
-          <w:numId w:val="7"/>
-          <w:ilvl w:val="1"/>
-        </w:numPr>
-      </w:pPr>
-      <w:r>
-        <w:t xml:space="preserve">Taking many sauna sessions in Lappeenranta, Finland (Summer Semester of 2014)</w:t>
-      </w:r>
-    </w:p>
-    <w:p>
-      <w:pPr>
-        <w:pStyle w:val="Compact"/>
-        <w:numPr>
-          <w:numId w:val="7"/>
-          <w:ilvl w:val="1"/>
-        </w:numPr>
-      </w:pPr>
-      <w:r>
-        <w:t xml:space="preserve">Fishing beers from ice-cold lakes in Lulea, Sweden (Winter Semseter of 2014)</w:t>
-      </w:r>
-    </w:p>
-    <w:p>
-      <w:pPr>
-        <w:pStyle w:val="Compact"/>
-        <w:numPr>
-          <w:numId w:val="7"/>
-          <w:ilvl w:val="1"/>
-        </w:numPr>
-      </w:pPr>
-      <w:r>
-        <w:t xml:space="preserve">Drinking vodka and eating borsh in Saint-Petersburg, Russia (Summer Semester of 2015)</w:t>
-      </w:r>
-    </w:p>
-    <w:p>
-      <w:pPr>
-        <w:pStyle w:val="Compact"/>
-        <w:numPr>
-          <w:numId w:val="7"/>
-          <w:ilvl w:val="1"/>
-        </w:numPr>
-      </w:pPr>
-      <w:r>
-        <w:t xml:space="preserve">Teaching in Athens and visiting islands in Greece (Winter Semester of 2016 till now)</w:t>
-      </w:r>
-    </w:p>
-    <w:p>
-      <w:pPr>
-        <w:pStyle w:val="Compact"/>
-        <w:numPr>
-          <w:numId w:val="7"/>
-          <w:ilvl w:val="1"/>
-        </w:numPr>
-      </w:pPr>
-      <w:r>
-        <w:t xml:space="preserve">Visiting Delft, Nethelands for my PhD secondment (Half month of Sept. 2017)</w:t>
-      </w:r>
-    </w:p>
-    <w:p>
-      <w:r>
-        <w:pict>
-          <v:rect style="width:0;height:1.5pt" o:hralign="center" o:hrstd="t" o:hr="t"/>
-        </w:pict>
-      </w:r>
-    </w:p>
-    <w:p>
-      <w:pPr>
-        <w:pStyle w:val="BlockQuote"/>
-      </w:pPr>
       <w:r>
         <w:br w:type="textWrapping"/>
       </w:r>
       <w:r>
-        <w:t xml:space="preserve">Troias 2, ground floor, Room 03 or - Axais &amp; Troizinias, second floor - Athens, Greece</w:t>
+        <w:t xml:space="preserve">Ruskonlahdenkatu 15 - Building D14 - Lappeenranta, Finlang</w:t>
       </w:r>
     </w:p>
   </w:body>
@@ -819,7 +686,7 @@
 <file path=word/numbering.xml><?xml version="1.0" encoding="utf-8"?>
 <w:numbering xmlns:w="http://schemas.openxmlformats.org/wordprocessingml/2006/main">
   <w:abstractNum w:abstractNumId="0">
-    <w:nsid w:val="cefede95"/>
+    <w:nsid w:val="d5de4af3"/>
     <w:multiLevelType w:val="multilevel"/>
     <w:lvl w:ilvl="0">
       <w:numFmt w:val="bullet"/>
@@ -900,7 +767,7 @@
     </w:lvl>
   </w:abstractNum>
   <w:abstractNum w:abstractNumId="2">
-    <w:nsid w:val="33a8a370"/>
+    <w:nsid w:val="8f714564"/>
     <w:multiLevelType w:val="multilevel"/>
     <w:lvl w:ilvl="0">
       <w:numFmt w:val="bullet"/>

</xml_diff>

<commit_message>
Deploy to GitHub Pages: 7886c641c943ec96664151aa91a4defc2e8bcea4
</commit_message>
<xml_diff>
--- a/index.docx
+++ b/index.docx
@@ -67,7 +67,7 @@
         <w:pStyle w:val="DefinitionTerm"/>
       </w:pPr>
       <w:r>
-        <w:t xml:space="preserve">2016-2019 (expected)</w:t>
+        <w:t xml:space="preserve">2017-2019 (Expected)</w:t>
       </w:r>
     </w:p>
     <w:p>
@@ -78,10 +78,10 @@
         <w:rPr>
           <w:b/>
         </w:rPr>
-        <w:t xml:space="preserve">PhD, Management Science and Technology</w:t>
-      </w:r>
-      <w:r>
-        <w:t xml:space="preserve">; Athens University of Economics and Business</w:t>
+        <w:t xml:space="preserve">MSc, Pervasive Computing and Communications for Sustainable Development (PERCCOM)</w:t>
+      </w:r>
+      <w:r>
+        <w:t xml:space="preserve">; Erasmus Mundus Joint Master Degree</w:t>
       </w:r>
     </w:p>
     <w:p>
@@ -89,10 +89,16 @@
         <w:pStyle w:val="Definition"/>
       </w:pPr>
       <w:r>
+        <w:t xml:space="preserve">Lappeenranta University of Technology (Finland)</w:t>
+      </w:r>
+      <w:r>
+        <w:t xml:space="preserve"> </w:t>
+      </w:r>
+      <w:r>
         <w:rPr>
           <w:i/>
         </w:rPr>
-        <w:t xml:space="preserve">Thesis title: Energy and Performance Implications for Software Development Practices</w:t>
+        <w:t xml:space="preserve">Semester 2: Smart Software and Services</w:t>
       </w:r>
     </w:p>
     <w:p>
@@ -100,99 +106,76 @@
         <w:pStyle w:val="Definition"/>
       </w:pPr>
       <w:r>
+        <w:t xml:space="preserve">Unversity of Lorraine (France)</w:t>
+      </w:r>
+      <w:r>
+        <w:t xml:space="preserve"> </w:t>
+      </w:r>
+      <w:r>
         <w:rPr>
           <w:i/>
         </w:rPr>
-        <w:t xml:space="preserve">PhD advisors:</w:t>
-      </w:r>
+        <w:t xml:space="preserve">Semester 1: Sustainable Computer Network Engineering</w:t>
+      </w:r>
+    </w:p>
+    <w:p>
+      <w:pPr>
+        <w:pStyle w:val="DefinitionTerm"/>
+      </w:pPr>
+      <w:r>
+        <w:t xml:space="preserve">2015-2016</w:t>
+      </w:r>
+    </w:p>
+    <w:p>
+      <w:pPr>
+        <w:pStyle w:val="Definition"/>
+      </w:pPr>
+      <w:r>
+        <w:rPr>
+          <w:b/>
+        </w:rPr>
+        <w:t xml:space="preserve">Erasmus+ Exchange studies about Internet of Things and Cloud computing</w:t>
+      </w:r>
+      <w:r>
+        <w:t xml:space="preserve">; 1 year long student exchange</w:t>
+      </w:r>
+    </w:p>
+    <w:p>
+      <w:pPr>
+        <w:pStyle w:val="DefinitionTerm"/>
+      </w:pPr>
+      <w:r>
+        <w:t xml:space="preserve">2013-2014</w:t>
+      </w:r>
+    </w:p>
+    <w:p>
+      <w:pPr>
+        <w:pStyle w:val="Definition"/>
+      </w:pPr>
+      <w:r>
+        <w:rPr>
+          <w:b/>
+        </w:rPr>
+        <w:t xml:space="preserve">Bsc, Computer Software Engineering</w:t>
+      </w:r>
+      <w:r>
+        <w:t xml:space="preserve">; 1 year long double degree programme</w:t>
+      </w:r>
+    </w:p>
+    <w:p>
+      <w:pPr>
+        <w:pStyle w:val="Definition"/>
+      </w:pPr>
       <w:r>
         <w:rPr>
           <w:i/>
         </w:rPr>
-        <w:t xml:space="preserve"> </w:t>
+        <w:t xml:space="preserve">Thesis title: Web-based device reservation system for JyvSecTec"</w:t>
+      </w:r>
+      <w:r>
+        <w:t xml:space="preserve">;</w:t>
       </w:r>
       <w:hyperlink r:id="rId23">
-        <w:r>
-          <w:rPr>
-            <w:rStyle w:val="Link"/>
-            <w:i/>
-          </w:rPr>
-          <w:t xml:space="preserve">Prof. Diomidis Spinellis</w:t>
-        </w:r>
-      </w:hyperlink>
-      <w:r>
-        <w:rPr>
-          <w:i/>
-        </w:rPr>
-        <w:t xml:space="preserve"> </w:t>
-      </w:r>
-      <w:r>
-        <w:rPr>
-          <w:i/>
-        </w:rPr>
-        <w:t xml:space="preserve">and</w:t>
-      </w:r>
-      <w:r>
-        <w:rPr>
-          <w:i/>
-        </w:rPr>
-        <w:t xml:space="preserve"> </w:t>
-      </w:r>
-      <w:hyperlink r:id="rId24">
-        <w:r>
-          <w:rPr>
-            <w:rStyle w:val="Link"/>
-            <w:i/>
-          </w:rPr>
-          <w:t xml:space="preserve">Prof. Panos Louridas</w:t>
-        </w:r>
-      </w:hyperlink>
-    </w:p>
-    <w:p>
-      <w:pPr>
-        <w:pStyle w:val="DefinitionTerm"/>
-      </w:pPr>
-      <w:r>
-        <w:t xml:space="preserve">2013-2015</w:t>
-      </w:r>
-    </w:p>
-    <w:p>
-      <w:pPr>
-        <w:pStyle w:val="Definition"/>
-      </w:pPr>
-      <w:r>
-        <w:rPr>
-          <w:b/>
-        </w:rPr>
-        <w:t xml:space="preserve">MSc, Pervasive Computing and Communications for Sustainable Development (PERCCOM)</w:t>
-      </w:r>
-      <w:r>
-        <w:t xml:space="preserve">; Erasmus Mundus Joint Master Degree</w:t>
-      </w:r>
-    </w:p>
-    <w:p>
-      <w:pPr>
-        <w:pStyle w:val="Definition"/>
-      </w:pPr>
-      <w:r>
-        <w:t xml:space="preserve">ITMO University of Saint-Petersburg (Russia)</w:t>
-      </w:r>
-      <w:r>
-        <w:t xml:space="preserve"> </w:t>
-      </w:r>
-      <w:r>
-        <w:rPr>
-          <w:i/>
-        </w:rPr>
-        <w:t xml:space="preserve">Thesis title: Implementating Green IT Approach for Transferring Big Data over Parallel Data Links</w:t>
-      </w:r>
-      <w:r>
-        <w:t xml:space="preserve">;</w:t>
-      </w:r>
-      <w:r>
-        <w:t xml:space="preserve"> </w:t>
-      </w:r>
-      <w:hyperlink r:id="rId25">
         <w:r>
           <w:rPr>
             <w:rStyle w:val="Link"/>
@@ -203,94 +186,43 @@
     </w:p>
     <w:p>
       <w:pPr>
+        <w:pStyle w:val="DefinitionTerm"/>
+      </w:pPr>
+      <w:r>
+        <w:t xml:space="preserve">2010-2015</w:t>
+      </w:r>
+    </w:p>
+    <w:p>
+      <w:pPr>
         <w:pStyle w:val="Definition"/>
       </w:pPr>
       <w:r>
-        <w:t xml:space="preserve">Lulea University of Technology (Sweden)</w:t>
+        <w:rPr>
+          <w:b/>
+        </w:rPr>
+        <w:t xml:space="preserve">BSc, Computer Network Engineering</w:t>
+      </w:r>
+      <w:r>
+        <w:t xml:space="preserve">; University of Debrecen, Hungary</w:t>
+      </w:r>
+    </w:p>
+    <w:p>
+      <w:pPr>
+        <w:pStyle w:val="Definition"/>
+      </w:pPr>
+      <w:r>
+        <w:rPr>
+          <w:i/>
+        </w:rPr>
+        <w:t xml:space="preserve">Thesis title: Software Defined Networking</w:t>
+      </w:r>
+      <w:r>
+        <w:t xml:space="preserve">;</w:t>
       </w:r>
       <w:r>
         <w:t xml:space="preserve"> </w:t>
       </w:r>
-      <w:r>
-        <w:rPr>
-          <w:i/>
-        </w:rPr>
-        <w:t xml:space="preserve">Semester 3: Resource Efficient Pervasive Computing Systems and Communications</w:t>
-      </w:r>
-    </w:p>
-    <w:p>
-      <w:pPr>
-        <w:pStyle w:val="Definition"/>
-      </w:pPr>
-      <w:r>
-        <w:t xml:space="preserve">Lappeenranta University of Technology (Finland)</w:t>
-      </w:r>
-      <w:r>
-        <w:t xml:space="preserve"> </w:t>
-      </w:r>
-      <w:r>
-        <w:rPr>
-          <w:i/>
-        </w:rPr>
-        <w:t xml:space="preserve">Semester 2: Smart Software and Services</w:t>
-      </w:r>
-    </w:p>
-    <w:p>
-      <w:pPr>
-        <w:pStyle w:val="Definition"/>
-      </w:pPr>
-      <w:r>
-        <w:t xml:space="preserve">Unversity of Lorraine (France)</w:t>
-      </w:r>
-      <w:r>
-        <w:t xml:space="preserve"> </w:t>
-      </w:r>
-      <w:r>
-        <w:rPr>
-          <w:i/>
-        </w:rPr>
-        <w:t xml:space="preserve">Semester 1: Sustainable Computer Network Engineering</w:t>
-      </w:r>
-    </w:p>
-    <w:p>
-      <w:pPr>
-        <w:pStyle w:val="DefinitionTerm"/>
-      </w:pPr>
-      <w:r>
-        <w:t xml:space="preserve">2008-2013</w:t>
-      </w:r>
-    </w:p>
-    <w:p>
-      <w:pPr>
-        <w:pStyle w:val="Definition"/>
-      </w:pPr>
-      <w:r>
-        <w:rPr>
-          <w:b/>
-        </w:rPr>
-        <w:t xml:space="preserve">BSc, Networks and Systems Programming</w:t>
-      </w:r>
-      <w:r>
-        <w:t xml:space="preserve">; University of Cyprus</w:t>
-      </w:r>
-    </w:p>
-    <w:p>
-      <w:pPr>
-        <w:pStyle w:val="Definition"/>
-      </w:pPr>
-      <w:r>
-        <w:rPr>
-          <w:i/>
-        </w:rPr>
-        <w:t xml:space="preserve">Thesis title: Implementation and Evaluation of the Biologically -- Inspired AntHocNet Routing Protocol in Sensor Network</w:t>
-      </w:r>
-      <w:r>
-        <w:t xml:space="preserve">;</w:t>
-      </w:r>
-      <w:r>
-        <w:t xml:space="preserve"> </w:t>
-      </w:r>
-      <w:hyperlink r:id="rId26">
+      <w:hyperlink r:id="rId24">
         <w:r>
           <w:rPr>
             <w:rStyle w:val="Link"/>
@@ -299,7 +231,7 @@
         </w:r>
       </w:hyperlink>
     </w:p>
-    <w:bookmarkStart w:id="27" w:name="experience"/>
+    <w:bookmarkStart w:id="25" w:name="experience"/>
     <w:p>
       <w:pPr>
         <w:pStyle w:val="Heading2"/>
@@ -308,45 +240,86 @@
         <w:t xml:space="preserve">Experience</w:t>
       </w:r>
     </w:p>
-    <w:bookmarkEnd w:id="27"/>
+    <w:bookmarkEnd w:id="25"/>
     <w:p>
       <w:r>
         <w:rPr>
           <w:b/>
         </w:rPr>
-        <w:t xml:space="preserve">Teaching and tutoring:</w:t>
-      </w:r>
-    </w:p>
-    <w:p>
-      <w:r>
-        <w:t xml:space="preserve">Assisting my PhD advisor at Programming II course (Winter Semester of 2017 and 2018). Main responsibilities are giving tutorial and Lab sessions, guiding students on team assignments and preparing presentations. Secondary, providing lectures and tutorials for 1st and 2nd BootCamp (Oct. 2017 - May 2018)</w:t>
+        <w:t xml:space="preserve">Work</w:t>
+      </w:r>
+    </w:p>
+    <w:p>
+      <w:pPr>
+        <w:pStyle w:val="DefinitionTerm"/>
+      </w:pPr>
+      <w:r>
+        <w:t xml:space="preserve">2016-2017 (13 months)</w:t>
+      </w:r>
+    </w:p>
+    <w:p>
+      <w:pPr>
+        <w:pStyle w:val="Definition"/>
+      </w:pPr>
+      <w:r>
+        <w:rPr>
+          <w:b/>
+        </w:rPr>
+        <w:t xml:space="preserve">Network Administrator</w:t>
+      </w:r>
+      <w:r>
+        <w:t xml:space="preserve">; IT Services Hungary Ltd, Hungary</w:t>
+      </w:r>
+    </w:p>
+    <w:p>
+      <w:pPr>
+        <w:pStyle w:val="Definition"/>
+      </w:pPr>
+      <w:r>
+        <w:rPr>
+          <w:i/>
+        </w:rPr>
+        <w:t xml:space="preserve">Main responsibilities included 2nd level telecommunications support (Incident and Change Management) for WAN and LAN network of our global TOP25 customer.</w:t>
+      </w:r>
+      <w:r>
+        <w:t xml:space="preserve">;</w:t>
+      </w:r>
+    </w:p>
+    <w:p>
+      <w:pPr>
+        <w:pStyle w:val="DefinitionTerm"/>
+      </w:pPr>
+      <w:r>
+        <w:t xml:space="preserve">2014-2015 (10 months)</w:t>
+      </w:r>
+    </w:p>
+    <w:p>
+      <w:pPr>
+        <w:pStyle w:val="Definition"/>
+      </w:pPr>
+      <w:r>
+        <w:rPr>
+          <w:b/>
+        </w:rPr>
+        <w:t xml:space="preserve">Network Administrator Intern</w:t>
+      </w:r>
+      <w:r>
+        <w:t xml:space="preserve">; IT Services Hungary Ltd, Hungary</w:t>
       </w:r>
       <w:r>
         <w:t xml:space="preserve"> </w:t>
       </w:r>
-      <w:hyperlink r:id="rId28">
-        <w:r>
-          <w:rPr>
-            <w:rStyle w:val="Link"/>
-          </w:rPr>
-          <w:t xml:space="preserve">Link</w:t>
-        </w:r>
-      </w:hyperlink>
-    </w:p>
-    <w:p>
-      <w:r>
-        <w:rPr>
-          <w:b/>
-        </w:rPr>
-        <w:t xml:space="preserve">Proposals writing:</w:t>
-      </w:r>
-    </w:p>
-    <w:p>
-      <w:r>
-        <w:t xml:space="preserve">Assisting Singular Logic's European Project Department for writing proposals and participating in project's telco meetings.</w:t>
-      </w:r>
-    </w:p>
-    <w:bookmarkStart w:id="29" w:name="technical-experience"/>
+      <w:r>
+        <w:rPr>
+          <w:i/>
+        </w:rPr>
+        <w:t xml:space="preserve">Supporting my 2nd level colleagues with the Change Management process according to the ITIL library, for a global TOP25 customer.</w:t>
+      </w:r>
+      <w:r>
+        <w:t xml:space="preserve">;</w:t>
+      </w:r>
+    </w:p>
+    <w:bookmarkStart w:id="26" w:name="technical-experience"/>
     <w:p>
       <w:pPr>
         <w:pStyle w:val="Heading2"/>
@@ -355,7 +328,7 @@
         <w:t xml:space="preserve">Technical Experience</w:t>
       </w:r>
     </w:p>
-    <w:bookmarkEnd w:id="29"/>
+    <w:bookmarkEnd w:id="26"/>
     <w:p>
       <w:pPr>
         <w:pStyle w:val="DefinitionTerm"/>
@@ -379,7 +352,7 @@
         <w:t xml:space="preserve"> </w:t>
       </w:r>
       <w:r>
-        <w:t xml:space="preserve">Bash, Java, Python, C, and C++, Golang</w:t>
+        <w:t xml:space="preserve">Bash, Java, Python, C, C++, Golang,</w:t>
       </w:r>
     </w:p>
     <w:p>
@@ -396,7 +369,7 @@
         <w:t xml:space="preserve"> </w:t>
       </w:r>
       <w:r>
-        <w:t xml:space="preserve">GitHub (Travis CI, Coveralls, maven-plugins, GH-pages) Java plug-ings (Code Quality Check, maven-docker, JDBC, Reports), Python (Pandas framework, statistics, matplotlib, seaborn)</w:t>
+        <w:t xml:space="preserve">GitHub (Travis CI, GH-pages), Python (Django REST framework)</w:t>
       </w:r>
     </w:p>
     <w:p>
@@ -420,7 +393,7 @@
       <w:r>
         <w:t xml:space="preserve"> </w:t>
       </w:r>
-      <w:hyperlink r:id="rId30">
+      <w:hyperlink r:id="rId27">
         <w:r>
           <w:rPr>
             <w:rStyle w:val="Link"/>
@@ -429,16 +402,16 @@
         </w:r>
       </w:hyperlink>
     </w:p>
-    <w:bookmarkStart w:id="31" w:name="research-publications"/>
+    <w:bookmarkStart w:id="28" w:name="grands-awards-languages-and-living-abroad"/>
     <w:p>
       <w:pPr>
         <w:pStyle w:val="Heading2"/>
       </w:pPr>
       <w:r>
-        <w:t xml:space="preserve">Research Publications</w:t>
-      </w:r>
-    </w:p>
-    <w:bookmarkEnd w:id="31"/>
+        <w:t xml:space="preserve">Grands, Awards, Languages, and Living Abroad</w:t>
+      </w:r>
+    </w:p>
+    <w:bookmarkEnd w:id="28"/>
     <w:p>
       <w:pPr>
         <w:numPr>
@@ -447,7 +420,7 @@
         </w:numPr>
       </w:pPr>
       <w:r>
-        <w:t xml:space="preserve">Conference Publications</w:t>
+        <w:t xml:space="preserve">Grands and awards:</w:t>
       </w:r>
     </w:p>
     <w:p>
@@ -459,28 +432,89 @@
         </w:numPr>
       </w:pPr>
       <w:r>
-        <w:t xml:space="preserve">TODO</w:t>
-      </w:r>
-    </w:p>
-    <w:bookmarkStart w:id="32" w:name="grands-awards-languages-and-living-abroad"/>
-    <w:p>
-      <w:pPr>
-        <w:pStyle w:val="Heading2"/>
-      </w:pPr>
-      <w:r>
-        <w:t xml:space="preserve">Grands, Awards, Languages, and Living Abroad</w:t>
-      </w:r>
-    </w:p>
-    <w:bookmarkEnd w:id="32"/>
-    <w:p>
-      <w:pPr>
+        <w:t xml:space="preserve">Erasmus Mundus Masters Scholarship, PERCCOM (2017-2019)</w:t>
+      </w:r>
+    </w:p>
+    <w:p>
+      <w:pPr>
+        <w:pStyle w:val="Compact"/>
+        <w:numPr>
+          <w:numId w:val="3"/>
+          <w:ilvl w:val="1"/>
+        </w:numPr>
+      </w:pPr>
+      <w:r>
+        <w:t xml:space="preserve">The Dean's Award for excellence during my graduation ceremony for Bachelor studies, University of Debrecen, Hungary (February, 2015)</w:t>
+      </w:r>
+    </w:p>
+    <w:p>
+      <w:pPr>
+        <w:numPr>
+          <w:numId w:val="2"/>
+          <w:ilvl w:val="0"/>
+        </w:numPr>
+      </w:pPr>
+      <w:r>
+        <w:t xml:space="preserve">Human Languages:</w:t>
+      </w:r>
+    </w:p>
+    <w:p>
+      <w:pPr>
+        <w:pStyle w:val="Compact"/>
         <w:numPr>
           <w:numId w:val="4"/>
+          <w:ilvl w:val="1"/>
+        </w:numPr>
+      </w:pPr>
+      <w:r>
+        <w:t xml:space="preserve">Hungarian (Native speaker)</w:t>
+      </w:r>
+    </w:p>
+    <w:p>
+      <w:pPr>
+        <w:pStyle w:val="Compact"/>
+        <w:numPr>
+          <w:numId w:val="4"/>
+          <w:ilvl w:val="1"/>
+        </w:numPr>
+      </w:pPr>
+      <w:r>
+        <w:t xml:space="preserve">English (Fluent speaker)</w:t>
+      </w:r>
+    </w:p>
+    <w:p>
+      <w:pPr>
+        <w:pStyle w:val="Compact"/>
+        <w:numPr>
+          <w:numId w:val="4"/>
+          <w:ilvl w:val="1"/>
+        </w:numPr>
+      </w:pPr>
+      <w:r>
+        <w:t xml:space="preserve">Finnish (Beginner speaker)</w:t>
+      </w:r>
+    </w:p>
+    <w:p>
+      <w:pPr>
+        <w:pStyle w:val="Compact"/>
+        <w:numPr>
+          <w:numId w:val="4"/>
+          <w:ilvl w:val="1"/>
+        </w:numPr>
+      </w:pPr>
+      <w:r>
+        <w:t xml:space="preserve">German/French (Basic knowledge)</w:t>
+      </w:r>
+    </w:p>
+    <w:p>
+      <w:pPr>
+        <w:numPr>
+          <w:numId w:val="2"/>
           <w:ilvl w:val="0"/>
         </w:numPr>
       </w:pPr>
       <w:r>
-        <w:t xml:space="preserve">Grands and awards:</w:t>
+        <w:t xml:space="preserve">Living Abroad:</w:t>
       </w:r>
     </w:p>
     <w:p>
@@ -492,161 +526,67 @@
         </w:numPr>
       </w:pPr>
       <w:r>
-        <w:t xml:space="preserve">Erasmus Mundus Masters Scholarship, PERCCOM (2017-2019)</w:t>
-      </w:r>
-    </w:p>
-    <w:p>
-      <w:pPr>
-        <w:numPr>
-          <w:numId w:val="4"/>
-          <w:ilvl w:val="0"/>
-        </w:numPr>
-      </w:pPr>
-      <w:r>
-        <w:t xml:space="preserve">Human Languages:</w:t>
+        <w:t xml:space="preserve">Borned in Debrecen, Hungary, raised in Hosszúpályi, Hungary.</w:t>
       </w:r>
     </w:p>
     <w:p>
       <w:pPr>
         <w:pStyle w:val="Compact"/>
         <w:numPr>
-          <w:numId w:val="6"/>
+          <w:numId w:val="5"/>
           <w:ilvl w:val="1"/>
         </w:numPr>
       </w:pPr>
       <w:r>
-        <w:t xml:space="preserve">Hungarian (Native speaker)</w:t>
+        <w:t xml:space="preserve">IT-Pro Double Degree Programme at JAMK University of Applied Sciences in Jyväskylä, Finland (Academic year 2013/2014)</w:t>
       </w:r>
     </w:p>
     <w:p>
       <w:pPr>
         <w:pStyle w:val="Compact"/>
         <w:numPr>
-          <w:numId w:val="6"/>
+          <w:numId w:val="5"/>
           <w:ilvl w:val="1"/>
         </w:numPr>
       </w:pPr>
       <w:r>
-        <w:t xml:space="preserve">English (Fluent speaker)</w:t>
+        <w:t xml:space="preserve">Erasmus+ Exchange studis at University of Jyväskylä, Finland (academic year of 2015/2016)</w:t>
       </w:r>
     </w:p>
     <w:p>
       <w:pPr>
         <w:pStyle w:val="Compact"/>
         <w:numPr>
-          <w:numId w:val="6"/>
+          <w:numId w:val="5"/>
           <w:ilvl w:val="1"/>
         </w:numPr>
       </w:pPr>
       <w:r>
-        <w:t xml:space="preserve">Finnish (Beginner speaker)</w:t>
+        <w:t xml:space="preserve">Erasmus Mundus (PERCCOM) semester in Nancy, France (Winter Semester of 2017)</w:t>
       </w:r>
     </w:p>
     <w:p>
       <w:pPr>
         <w:pStyle w:val="Compact"/>
         <w:numPr>
-          <w:numId w:val="6"/>
+          <w:numId w:val="5"/>
           <w:ilvl w:val="1"/>
         </w:numPr>
       </w:pPr>
       <w:r>
-        <w:t xml:space="preserve">German/French (Basic knowledge)</w:t>
-      </w:r>
-    </w:p>
-    <w:p>
-      <w:pPr>
-        <w:numPr>
-          <w:numId w:val="4"/>
-          <w:ilvl w:val="0"/>
-        </w:numPr>
-      </w:pPr>
-      <w:r>
-        <w:t xml:space="preserve">Living Abroad:</w:t>
+        <w:t xml:space="preserve">Erasmus Mundus (PERCCOM) semester in Lappeenranta, Finland (Summer Semester of 2018)</w:t>
       </w:r>
     </w:p>
     <w:p>
       <w:pPr>
         <w:pStyle w:val="Compact"/>
         <w:numPr>
-          <w:numId w:val="7"/>
+          <w:numId w:val="5"/>
           <w:ilvl w:val="1"/>
         </w:numPr>
       </w:pPr>
       <w:r>
-        <w:t xml:space="preserve">Borned in Gyula, Hungary but grown up in Nicosia, Cyprus.</w:t>
-      </w:r>
-    </w:p>
-    <w:p>
-      <w:pPr>
-        <w:pStyle w:val="Compact"/>
-        <w:numPr>
-          <w:numId w:val="7"/>
-          <w:ilvl w:val="1"/>
-        </w:numPr>
-      </w:pPr>
-      <w:r>
-        <w:t xml:space="preserve">Eating baguettes and drinking wine in Lorraine, France (Winter Semester of 2013)</w:t>
-      </w:r>
-    </w:p>
-    <w:p>
-      <w:pPr>
-        <w:pStyle w:val="Compact"/>
-        <w:numPr>
-          <w:numId w:val="7"/>
-          <w:ilvl w:val="1"/>
-        </w:numPr>
-      </w:pPr>
-      <w:r>
-        <w:t xml:space="preserve">Taking many sauna sessions in Lappeenranta, Finland (Summer Semester of 2014)</w:t>
-      </w:r>
-    </w:p>
-    <w:p>
-      <w:pPr>
-        <w:pStyle w:val="Compact"/>
-        <w:numPr>
-          <w:numId w:val="7"/>
-          <w:ilvl w:val="1"/>
-        </w:numPr>
-      </w:pPr>
-      <w:r>
-        <w:t xml:space="preserve">Fishing beers from ice-cold lakes in Lulea, Sweden (Winter Semseter of 2014)</w:t>
-      </w:r>
-    </w:p>
-    <w:p>
-      <w:pPr>
-        <w:pStyle w:val="Compact"/>
-        <w:numPr>
-          <w:numId w:val="7"/>
-          <w:ilvl w:val="1"/>
-        </w:numPr>
-      </w:pPr>
-      <w:r>
-        <w:t xml:space="preserve">Drinking vodka and eating borsh in Saint-Petersburg, Russia (Summer Semester of 2015)</w:t>
-      </w:r>
-    </w:p>
-    <w:p>
-      <w:pPr>
-        <w:pStyle w:val="Compact"/>
-        <w:numPr>
-          <w:numId w:val="7"/>
-          <w:ilvl w:val="1"/>
-        </w:numPr>
-      </w:pPr>
-      <w:r>
-        <w:t xml:space="preserve">Teaching in Athens and visiting islands in Greece (Winter Semester of 2016 till now)</w:t>
-      </w:r>
-    </w:p>
-    <w:p>
-      <w:pPr>
-        <w:pStyle w:val="Compact"/>
-        <w:numPr>
-          <w:numId w:val="7"/>
-          <w:ilvl w:val="1"/>
-        </w:numPr>
-      </w:pPr>
-      <w:r>
-        <w:t xml:space="preserve">Visiting Delft, Nethelands for my PhD secondment (Half month of Sept. 2017)</w:t>
+        <w:t xml:space="preserve">Erasmus Mundus (PERCCOM) seminar in Saint Petersburg, Russia (May-June of 2018)</w:t>
       </w:r>
     </w:p>
     <w:p>
@@ -660,7 +600,7 @@
       <w:pPr>
         <w:pStyle w:val="BlockQuote"/>
       </w:pPr>
-      <w:hyperlink r:id="rId33">
+      <w:hyperlink r:id="rId29">
         <w:r>
           <w:rPr>
             <w:rStyle w:val="Link"/>
@@ -672,7 +612,7 @@
         <w:br w:type="textWrapping"/>
       </w:r>
       <w:r>
-        <w:t xml:space="preserve">Ruskonlahdenkatu 15 - Building D14 - Lappeenranta, Finlang</w:t>
+        <w:t xml:space="preserve">Ruskonlahdenkatu 15 - Building D14 - Lappeenranta, Finland</w:t>
       </w:r>
     </w:p>
   </w:body>
@@ -686,7 +626,7 @@
 <file path=word/numbering.xml><?xml version="1.0" encoding="utf-8"?>
 <w:numbering xmlns:w="http://schemas.openxmlformats.org/wordprocessingml/2006/main">
   <w:abstractNum w:abstractNumId="0">
-    <w:nsid w:val="d5de4af3"/>
+    <w:nsid w:val="6a634349"/>
     <w:multiLevelType w:val="multilevel"/>
     <w:lvl w:ilvl="0">
       <w:numFmt w:val="bullet"/>
@@ -767,7 +707,7 @@
     </w:lvl>
   </w:abstractNum>
   <w:abstractNum w:abstractNumId="2">
-    <w:nsid w:val="8f714564"/>
+    <w:nsid w:val="583c29b8"/>
     <w:multiLevelType w:val="multilevel"/>
     <w:lvl w:ilvl="0">
       <w:numFmt w:val="bullet"/>
@@ -860,12 +800,6 @@
     <w:abstractNumId w:val="2"/>
   </w:num>
   <w:num w:numId="5">
-    <w:abstractNumId w:val="2"/>
-  </w:num>
-  <w:num w:numId="6">
-    <w:abstractNumId w:val="2"/>
-  </w:num>
-  <w:num w:numId="7">
     <w:abstractNumId w:val="2"/>
   </w:num>
 </w:numbering>

</xml_diff>

<commit_message>
Deploy to GitHub Pages: d9a4949b812e0763a0c90b88f433cfbcc79b8ac7
</commit_message>
<xml_diff>
--- a/index.docx
+++ b/index.docx
@@ -30,7 +30,7 @@
         <w:t xml:space="preserve">On profession</w:t>
       </w:r>
       <w:r>
-        <w:t xml:space="preserve">: Passionated with coding, performing experiments, learning and combining new technologies.</w:t>
+        <w:t xml:space="preserve">: Programming, researching for my thesis, learning about new technologies, such as Blockchain and Quantum Encryption.</w:t>
       </w:r>
       <w:r>
         <w:t xml:space="preserve"> </w:t>
@@ -39,10 +39,10 @@
         <w:rPr>
           <w:i/>
         </w:rPr>
-        <w:t xml:space="preserve">On spare-time</w:t>
-      </w:r>
-      <w:r>
-        <w:t xml:space="preserve">: Enjoying sports, reading books, and going crazy for travelling and food.</w:t>
+        <w:t xml:space="preserve">In spare-time</w:t>
+      </w:r>
+      <w:r>
+        <w:t xml:space="preserve">: Doing sports, reading books, and for travelling .</w:t>
       </w:r>
     </w:p>
     <w:p>
@@ -174,6 +174,9 @@
       </w:r>
       <w:r>
         <w:t xml:space="preserve">;</w:t>
+      </w:r>
+      <w:r>
+        <w:t xml:space="preserve"> </w:t>
       </w:r>
       <w:hyperlink r:id="rId23">
         <w:r>
@@ -219,116 +222,105 @@
       <w:r>
         <w:t xml:space="preserve">;</w:t>
       </w:r>
+    </w:p>
+    <w:bookmarkStart w:id="24" w:name="experience"/>
+    <w:p>
+      <w:pPr>
+        <w:pStyle w:val="Heading2"/>
+      </w:pPr>
+      <w:r>
+        <w:t xml:space="preserve">Experience</w:t>
+      </w:r>
+    </w:p>
+    <w:bookmarkEnd w:id="24"/>
+    <w:p>
+      <w:r>
+        <w:rPr>
+          <w:b/>
+        </w:rPr>
+        <w:t xml:space="preserve">Work</w:t>
+      </w:r>
+    </w:p>
+    <w:p>
+      <w:pPr>
+        <w:pStyle w:val="DefinitionTerm"/>
+      </w:pPr>
+      <w:r>
+        <w:t xml:space="preserve">2016-2017 (13 months)</w:t>
+      </w:r>
+    </w:p>
+    <w:p>
+      <w:pPr>
+        <w:pStyle w:val="Definition"/>
+      </w:pPr>
+      <w:r>
+        <w:rPr>
+          <w:b/>
+        </w:rPr>
+        <w:t xml:space="preserve">Network Administrator</w:t>
+      </w:r>
+      <w:r>
+        <w:t xml:space="preserve">; IT Services Hungary Ltd, Hungary</w:t>
+      </w:r>
+    </w:p>
+    <w:p>
+      <w:pPr>
+        <w:pStyle w:val="Definition"/>
+      </w:pPr>
+      <w:r>
+        <w:rPr>
+          <w:i/>
+        </w:rPr>
+        <w:t xml:space="preserve">Main responsibilities included 2nd level telecommunications support (Incident and Change Management) for WAN and LAN network of our global TOP25 customer.</w:t>
+      </w:r>
+      <w:r>
+        <w:t xml:space="preserve">;</w:t>
+      </w:r>
+    </w:p>
+    <w:p>
+      <w:pPr>
+        <w:pStyle w:val="DefinitionTerm"/>
+      </w:pPr>
+      <w:r>
+        <w:t xml:space="preserve">2014-2015 (10 months)</w:t>
+      </w:r>
+    </w:p>
+    <w:p>
+      <w:pPr>
+        <w:pStyle w:val="Definition"/>
+      </w:pPr>
+      <w:r>
+        <w:rPr>
+          <w:b/>
+        </w:rPr>
+        <w:t xml:space="preserve">Network Administrator Intern</w:t>
+      </w:r>
+      <w:r>
+        <w:t xml:space="preserve">; IT Services Hungary Ltd, Hungary</w:t>
+      </w:r>
       <w:r>
         <w:t xml:space="preserve"> </w:t>
       </w:r>
-      <w:hyperlink r:id="rId24">
-        <w:r>
-          <w:rPr>
-            <w:rStyle w:val="Link"/>
-          </w:rPr>
-          <w:t xml:space="preserve">Link</w:t>
-        </w:r>
-      </w:hyperlink>
-    </w:p>
-    <w:bookmarkStart w:id="25" w:name="experience"/>
+      <w:r>
+        <w:rPr>
+          <w:i/>
+        </w:rPr>
+        <w:t xml:space="preserve">Supporting my 2nd level colleagues with the Change Management process according to the ITIL library, for a global TOP25 customer.</w:t>
+      </w:r>
+      <w:r>
+        <w:t xml:space="preserve">;</w:t>
+      </w:r>
+    </w:p>
+    <w:bookmarkStart w:id="25" w:name="technical-experience"/>
     <w:p>
       <w:pPr>
         <w:pStyle w:val="Heading2"/>
       </w:pPr>
       <w:r>
-        <w:t xml:space="preserve">Experience</w:t>
+        <w:t xml:space="preserve">Technical Experience</w:t>
       </w:r>
     </w:p>
     <w:bookmarkEnd w:id="25"/>
-    <w:p>
-      <w:r>
-        <w:rPr>
-          <w:b/>
-        </w:rPr>
-        <w:t xml:space="preserve">Work</w:t>
-      </w:r>
-    </w:p>
-    <w:p>
-      <w:pPr>
-        <w:pStyle w:val="DefinitionTerm"/>
-      </w:pPr>
-      <w:r>
-        <w:t xml:space="preserve">2016-2017 (13 months)</w:t>
-      </w:r>
-    </w:p>
-    <w:p>
-      <w:pPr>
-        <w:pStyle w:val="Definition"/>
-      </w:pPr>
-      <w:r>
-        <w:rPr>
-          <w:b/>
-        </w:rPr>
-        <w:t xml:space="preserve">Network Administrator</w:t>
-      </w:r>
-      <w:r>
-        <w:t xml:space="preserve">; IT Services Hungary Ltd, Hungary</w:t>
-      </w:r>
-    </w:p>
-    <w:p>
-      <w:pPr>
-        <w:pStyle w:val="Definition"/>
-      </w:pPr>
-      <w:r>
-        <w:rPr>
-          <w:i/>
-        </w:rPr>
-        <w:t xml:space="preserve">Main responsibilities included 2nd level telecommunications support (Incident and Change Management) for WAN and LAN network of our global TOP25 customer.</w:t>
-      </w:r>
-      <w:r>
-        <w:t xml:space="preserve">;</w:t>
-      </w:r>
-    </w:p>
-    <w:p>
-      <w:pPr>
-        <w:pStyle w:val="DefinitionTerm"/>
-      </w:pPr>
-      <w:r>
-        <w:t xml:space="preserve">2014-2015 (10 months)</w:t>
-      </w:r>
-    </w:p>
-    <w:p>
-      <w:pPr>
-        <w:pStyle w:val="Definition"/>
-      </w:pPr>
-      <w:r>
-        <w:rPr>
-          <w:b/>
-        </w:rPr>
-        <w:t xml:space="preserve">Network Administrator Intern</w:t>
-      </w:r>
-      <w:r>
-        <w:t xml:space="preserve">; IT Services Hungary Ltd, Hungary</w:t>
-      </w:r>
-      <w:r>
-        <w:t xml:space="preserve"> </w:t>
-      </w:r>
-      <w:r>
-        <w:rPr>
-          <w:i/>
-        </w:rPr>
-        <w:t xml:space="preserve">Supporting my 2nd level colleagues with the Change Management process according to the ITIL library, for a global TOP25 customer.</w:t>
-      </w:r>
-      <w:r>
-        <w:t xml:space="preserve">;</w:t>
-      </w:r>
-    </w:p>
-    <w:bookmarkStart w:id="26" w:name="technical-experience"/>
-    <w:p>
-      <w:pPr>
-        <w:pStyle w:val="Heading2"/>
-      </w:pPr>
-      <w:r>
-        <w:t xml:space="preserve">Technical Experience</w:t>
-      </w:r>
-    </w:p>
-    <w:bookmarkEnd w:id="26"/>
     <w:p>
       <w:pPr>
         <w:pStyle w:val="DefinitionTerm"/>
@@ -393,7 +385,7 @@
       <w:r>
         <w:t xml:space="preserve"> </w:t>
       </w:r>
-      <w:hyperlink r:id="rId27">
+      <w:hyperlink r:id="rId26">
         <w:r>
           <w:rPr>
             <w:rStyle w:val="Link"/>
@@ -402,7 +394,7 @@
         </w:r>
       </w:hyperlink>
     </w:p>
-    <w:bookmarkStart w:id="28" w:name="grands-awards-languages-and-living-abroad"/>
+    <w:bookmarkStart w:id="27" w:name="grands-awards-languages-and-living-abroad"/>
     <w:p>
       <w:pPr>
         <w:pStyle w:val="Heading2"/>
@@ -411,7 +403,7 @@
         <w:t xml:space="preserve">Grands, Awards, Languages, and Living Abroad</w:t>
       </w:r>
     </w:p>
-    <w:bookmarkEnd w:id="28"/>
+    <w:bookmarkEnd w:id="27"/>
     <w:p>
       <w:pPr>
         <w:numPr>
@@ -600,7 +592,7 @@
       <w:pPr>
         <w:pStyle w:val="BlockQuote"/>
       </w:pPr>
-      <w:hyperlink r:id="rId29">
+      <w:hyperlink r:id="rId28">
         <w:r>
           <w:rPr>
             <w:rStyle w:val="Link"/>
@@ -626,7 +618,7 @@
 <file path=word/numbering.xml><?xml version="1.0" encoding="utf-8"?>
 <w:numbering xmlns:w="http://schemas.openxmlformats.org/wordprocessingml/2006/main">
   <w:abstractNum w:abstractNumId="0">
-    <w:nsid w:val="6a634349"/>
+    <w:nsid w:val="9393ae59"/>
     <w:multiLevelType w:val="multilevel"/>
     <w:lvl w:ilvl="0">
       <w:numFmt w:val="bullet"/>
@@ -707,7 +699,7 @@
     </w:lvl>
   </w:abstractNum>
   <w:abstractNum w:abstractNumId="2">
-    <w:nsid w:val="583c29b8"/>
+    <w:nsid w:val="4891b9e4"/>
     <w:multiLevelType w:val="multilevel"/>
     <w:lvl w:ilvl="0">
       <w:numFmt w:val="bullet"/>

</xml_diff>